<commit_message>
Work on rapport, and push before branch split
</commit_message>
<xml_diff>
--- a/Folder Exam rapport Visualisering og simulering Fall.docx
+++ b/Folder Exam rapport Visualisering og simulering Fall.docx
@@ -4,13 +4,322 @@
   <w:body>
     <w:p>
       <w:pPr>
-        <w:pStyle w:val="Title"/>
+        <w:pStyle w:val="Tittel"/>
       </w:pPr>
       <w:r>
-        <w:t xml:space="preserve">Visualisering og Simulering Eksamen </w:t>
+        <w:rPr>
+          <w:noProof/>
+        </w:rPr>
+        <w:drawing>
+          <wp:anchor distT="0" distB="0" distL="114300" distR="114300" simplePos="0" relativeHeight="251659264" behindDoc="1" locked="0" layoutInCell="1" allowOverlap="1" wp14:anchorId="4D9A1776" wp14:editId="363FFEA4">
+            <wp:simplePos x="0" y="0"/>
+            <wp:positionH relativeFrom="column">
+              <wp:posOffset>2727960</wp:posOffset>
+            </wp:positionH>
+            <wp:positionV relativeFrom="paragraph">
+              <wp:posOffset>-1836420</wp:posOffset>
+            </wp:positionV>
+            <wp:extent cx="1744980" cy="11643360"/>
+            <wp:effectExtent l="0" t="0" r="7620" b="0"/>
+            <wp:wrapNone/>
+            <wp:docPr id="441920880" name="Bilde 2" descr="ABS Solid Black High Gloss"/>
+            <wp:cNvGraphicFramePr>
+              <a:graphicFrameLocks xmlns:a="http://schemas.openxmlformats.org/drawingml/2006/main" noChangeAspect="1"/>
+            </wp:cNvGraphicFramePr>
+            <a:graphic xmlns:a="http://schemas.openxmlformats.org/drawingml/2006/main">
+              <a:graphicData uri="http://schemas.openxmlformats.org/drawingml/2006/picture">
+                <pic:pic xmlns:pic="http://schemas.openxmlformats.org/drawingml/2006/picture">
+                  <pic:nvPicPr>
+                    <pic:cNvPr id="0" name="Picture 3" descr="ABS Solid Black High Gloss"/>
+                    <pic:cNvPicPr>
+                      <a:picLocks noChangeAspect="1" noChangeArrowheads="1"/>
+                    </pic:cNvPicPr>
+                  </pic:nvPicPr>
+                  <pic:blipFill>
+                    <a:blip r:embed="rId7">
+                      <a:extLst>
+                        <a:ext uri="{28A0092B-C50C-407E-A947-70E740481C1C}">
+                          <a14:useLocalDpi xmlns:a14="http://schemas.microsoft.com/office/drawing/2010/main" val="0"/>
+                        </a:ext>
+                      </a:extLst>
+                    </a:blip>
+                    <a:srcRect/>
+                    <a:stretch>
+                      <a:fillRect/>
+                    </a:stretch>
+                  </pic:blipFill>
+                  <pic:spPr bwMode="auto">
+                    <a:xfrm>
+                      <a:off x="0" y="0"/>
+                      <a:ext cx="1744980" cy="11643360"/>
+                    </a:xfrm>
+                    <a:prstGeom prst="rect">
+                      <a:avLst/>
+                    </a:prstGeom>
+                    <a:noFill/>
+                    <a:ln>
+                      <a:noFill/>
+                    </a:ln>
+                  </pic:spPr>
+                </pic:pic>
+              </a:graphicData>
+            </a:graphic>
+            <wp14:sizeRelH relativeFrom="page">
+              <wp14:pctWidth>0</wp14:pctWidth>
+            </wp14:sizeRelH>
+            <wp14:sizeRelV relativeFrom="page">
+              <wp14:pctHeight>0</wp14:pctHeight>
+            </wp14:sizeRelV>
+          </wp:anchor>
+        </w:drawing>
+      </w:r>
+      <w:r>
+        <w:rPr>
+          <w:noProof/>
+        </w:rPr>
+        <w:drawing>
+          <wp:anchor distT="0" distB="0" distL="114300" distR="114300" simplePos="0" relativeHeight="251658240" behindDoc="1" locked="0" layoutInCell="1" allowOverlap="1" wp14:anchorId="7606EF4A" wp14:editId="078A0D01">
+            <wp:simplePos x="0" y="0"/>
+            <wp:positionH relativeFrom="column">
+              <wp:posOffset>4457700</wp:posOffset>
+            </wp:positionH>
+            <wp:positionV relativeFrom="paragraph">
+              <wp:posOffset>-891540</wp:posOffset>
+            </wp:positionV>
+            <wp:extent cx="1943100" cy="10073640"/>
+            <wp:effectExtent l="0" t="0" r="0" b="3810"/>
+            <wp:wrapNone/>
+            <wp:docPr id="965311147" name="Bilde 1" descr="Category:Green | Aesthetics Wiki | Fandom"/>
+            <wp:cNvGraphicFramePr>
+              <a:graphicFrameLocks xmlns:a="http://schemas.openxmlformats.org/drawingml/2006/main" noChangeAspect="1"/>
+            </wp:cNvGraphicFramePr>
+            <a:graphic xmlns:a="http://schemas.openxmlformats.org/drawingml/2006/main">
+              <a:graphicData uri="http://schemas.openxmlformats.org/drawingml/2006/picture">
+                <pic:pic xmlns:pic="http://schemas.openxmlformats.org/drawingml/2006/picture">
+                  <pic:nvPicPr>
+                    <pic:cNvPr id="0" name="Picture 1" descr="Category:Green | Aesthetics Wiki | Fandom"/>
+                    <pic:cNvPicPr>
+                      <a:picLocks noChangeAspect="1" noChangeArrowheads="1"/>
+                    </pic:cNvPicPr>
+                  </pic:nvPicPr>
+                  <pic:blipFill>
+                    <a:blip r:embed="rId8">
+                      <a:extLst>
+                        <a:ext uri="{28A0092B-C50C-407E-A947-70E740481C1C}">
+                          <a14:useLocalDpi xmlns:a14="http://schemas.microsoft.com/office/drawing/2010/main" val="0"/>
+                        </a:ext>
+                      </a:extLst>
+                    </a:blip>
+                    <a:srcRect/>
+                    <a:stretch>
+                      <a:fillRect/>
+                    </a:stretch>
+                  </pic:blipFill>
+                  <pic:spPr bwMode="auto">
+                    <a:xfrm>
+                      <a:off x="0" y="0"/>
+                      <a:ext cx="1943100" cy="10073640"/>
+                    </a:xfrm>
+                    <a:prstGeom prst="rect">
+                      <a:avLst/>
+                    </a:prstGeom>
+                    <a:noFill/>
+                    <a:ln>
+                      <a:noFill/>
+                    </a:ln>
+                  </pic:spPr>
+                </pic:pic>
+              </a:graphicData>
+            </a:graphic>
+            <wp14:sizeRelH relativeFrom="page">
+              <wp14:pctWidth>0</wp14:pctWidth>
+            </wp14:sizeRelH>
+            <wp14:sizeRelV relativeFrom="page">
+              <wp14:pctHeight>0</wp14:pctHeight>
+            </wp14:sizeRelV>
+          </wp:anchor>
+        </w:drawing>
+      </w:r>
+      <w:proofErr w:type="spellStart"/>
+      <w:r>
+        <w:t>Visualisering</w:t>
+      </w:r>
+      <w:proofErr w:type="spellEnd"/>
+      <w:r>
+        <w:t xml:space="preserve"> </w:t>
+      </w:r>
+      <w:proofErr w:type="spellStart"/>
+      <w:r>
+        <w:t>og</w:t>
+      </w:r>
+      <w:proofErr w:type="spellEnd"/>
+      <w:r>
+        <w:t xml:space="preserve"> </w:t>
+      </w:r>
+      <w:proofErr w:type="spellStart"/>
+      <w:r>
+        <w:t>Simulering</w:t>
+      </w:r>
+      <w:proofErr w:type="spellEnd"/>
+      <w:r>
+        <w:t xml:space="preserve"> </w:t>
+      </w:r>
+      <w:proofErr w:type="spellStart"/>
+      <w:r>
+        <w:t>Eksamen</w:t>
+      </w:r>
+      <w:proofErr w:type="spellEnd"/>
+      <w:r>
+        <w:t xml:space="preserve"> </w:t>
       </w:r>
     </w:p>
+    <w:p/>
+    <w:p>
+      <w:r>
+        <w:br w:type="page"/>
+      </w:r>
+    </w:p>
+    <w:sdt>
+      <w:sdtPr>
+        <w:id w:val="1296558879"/>
+        <w:docPartObj>
+          <w:docPartGallery w:val="Table of Contents"/>
+          <w:docPartUnique/>
+        </w:docPartObj>
+      </w:sdtPr>
+      <w:sdtEndPr>
+        <w:rPr>
+          <w:rFonts w:ascii="Times New Roman" w:eastAsiaTheme="minorHAnsi" w:hAnsi="Times New Roman" w:cs="Times New Roman"/>
+          <w:b/>
+          <w:bCs/>
+          <w:color w:val="auto"/>
+          <w:kern w:val="2"/>
+          <w:sz w:val="24"/>
+          <w:szCs w:val="24"/>
+          <w14:ligatures w14:val="standardContextual"/>
+        </w:rPr>
+      </w:sdtEndPr>
+      <w:sdtContent>
+        <w:p>
+          <w:pPr>
+            <w:pStyle w:val="Overskriftforinnholdsfortegnelse"/>
+          </w:pPr>
+          <w:r>
+            <w:t>Innhold</w:t>
+          </w:r>
+        </w:p>
+        <w:p>
+          <w:pPr>
+            <w:pStyle w:val="INNH1"/>
+            <w:tabs>
+              <w:tab w:val="right" w:leader="dot" w:pos="9350"/>
+            </w:tabs>
+            <w:rPr>
+              <w:noProof/>
+            </w:rPr>
+          </w:pPr>
+          <w:r>
+            <w:fldChar w:fldCharType="begin"/>
+          </w:r>
+          <w:r>
+            <w:instrText xml:space="preserve"> TOC \o "1-3" \h \z \u </w:instrText>
+          </w:r>
+          <w:r>
+            <w:fldChar w:fldCharType="separate"/>
+          </w:r>
+          <w:hyperlink w:anchor="_Toc183879039" w:history="1">
+            <w:r>
+              <w:rPr>
+                <w:rStyle w:val="Hyperkobling"/>
+                <w:noProof/>
+              </w:rPr>
+              <w:t>Introduction</w:t>
+            </w:r>
+            <w:r>
+              <w:rPr>
+                <w:noProof/>
+                <w:webHidden/>
+              </w:rPr>
+              <w:tab/>
+            </w:r>
+            <w:r>
+              <w:rPr>
+                <w:noProof/>
+                <w:webHidden/>
+              </w:rPr>
+              <w:fldChar w:fldCharType="begin"/>
+            </w:r>
+            <w:r>
+              <w:rPr>
+                <w:noProof/>
+                <w:webHidden/>
+              </w:rPr>
+              <w:instrText xml:space="preserve"> PAGEREF _Toc183879039 \h </w:instrText>
+            </w:r>
+            <w:r>
+              <w:rPr>
+                <w:noProof/>
+                <w:webHidden/>
+              </w:rPr>
+            </w:r>
+            <w:r>
+              <w:rPr>
+                <w:noProof/>
+                <w:webHidden/>
+              </w:rPr>
+              <w:fldChar w:fldCharType="separate"/>
+            </w:r>
+            <w:r>
+              <w:rPr>
+                <w:noProof/>
+                <w:webHidden/>
+              </w:rPr>
+              <w:t>3</w:t>
+            </w:r>
+            <w:r>
+              <w:rPr>
+                <w:noProof/>
+                <w:webHidden/>
+              </w:rPr>
+              <w:fldChar w:fldCharType="end"/>
+            </w:r>
+          </w:hyperlink>
+        </w:p>
+        <w:p>
+          <w:r>
+            <w:rPr>
+              <w:b/>
+              <w:bCs/>
+            </w:rPr>
+            <w:fldChar w:fldCharType="end"/>
+          </w:r>
+        </w:p>
+      </w:sdtContent>
+    </w:sdt>
+    <w:p>
+      <w:r>
+        <w:br w:type="page"/>
+      </w:r>
+    </w:p>
+    <w:p>
+      <w:pPr>
+        <w:pStyle w:val="Overskrift1"/>
+      </w:pPr>
+      <w:bookmarkStart w:id="0" w:name="_Toc183879039"/>
+      <w:proofErr w:type="spellStart"/>
+      <w:r>
+        <w:lastRenderedPageBreak/>
+        <w:t>Intro</w:t>
+      </w:r>
+      <w:r>
+        <w:t>duction</w:t>
+      </w:r>
+      <w:bookmarkEnd w:id="0"/>
+      <w:proofErr w:type="spellEnd"/>
+    </w:p>
+    <w:p/>
     <w:sectPr>
+      <w:footerReference w:type="default" r:id="rId9"/>
       <w:pgSz w:w="12240" w:h="15840"/>
       <w:pgMar w:top="1440" w:right="1440" w:bottom="1440" w:left="1440" w:header="720" w:footer="720" w:gutter="0"/>
       <w:cols w:space="720"/>
@@ -18,6 +327,85 @@
     </w:sectPr>
   </w:body>
 </w:document>
+</file>
+
+<file path=word/endnotes.xml><?xml version="1.0" encoding="utf-8"?>
+<w:endnotes xmlns:wpc="http://schemas.microsoft.com/office/word/2010/wordprocessingCanvas" xmlns:cx="http://schemas.microsoft.com/office/drawing/2014/chartex" xmlns:cx1="http://schemas.microsoft.com/office/drawing/2015/9/8/chartex" xmlns:cx2="http://schemas.microsoft.com/office/drawing/2015/10/21/chartex" xmlns:cx3="http://schemas.microsoft.com/office/drawing/2016/5/9/chartex" xmlns:cx4="http://schemas.microsoft.com/office/drawing/2016/5/10/chartex" xmlns:cx5="http://schemas.microsoft.com/office/drawing/2016/5/11/chartex" xmlns:cx6="http://schemas.microsoft.com/office/drawing/2016/5/12/chartex" xmlns:cx7="http://schemas.microsoft.com/office/drawing/2016/5/13/chartex" xmlns:cx8="http://schemas.microsoft.com/office/drawing/2016/5/14/chartex" xmlns:mc="http://schemas.openxmlformats.org/markup-compatibility/2006" xmlns:aink="http://schemas.microsoft.com/office/drawing/2016/ink" xmlns:am3d="http://schemas.microsoft.com/office/drawing/2017/model3d" xmlns:o="urn:schemas-microsoft-com:office:office" xmlns:oel="http://schemas.microsoft.com/office/2019/extlst" xmlns:r="http://schemas.openxmlformats.org/officeDocument/2006/relationships" xmlns:m="http://schemas.openxmlformats.org/officeDocument/2006/math" xmlns:v="urn:schemas-microsoft-com:vml" xmlns:wp14="http://schemas.microsoft.com/office/word/2010/wordprocessingDrawing" xmlns:wp="http://schemas.openxmlformats.org/drawingml/2006/wordprocessingDrawing" xmlns:w10="urn:schemas-microsoft-com:office:word" xmlns:w="http://schemas.openxmlformats.org/wordprocessingml/2006/main" xmlns:w14="http://schemas.microsoft.com/office/word/2010/wordml" xmlns:w15="http://schemas.microsoft.com/office/word/2012/wordml" xmlns:w16cex="http://schemas.microsoft.com/office/word/2018/wordml/cex" xmlns:w16cid="http://schemas.microsoft.com/office/word/2016/wordml/cid" xmlns:w16="http://schemas.microsoft.com/office/word/2018/wordml" xmlns:w16du="http://schemas.microsoft.com/office/word/2023/wordml/word16du" xmlns:w16sdtdh="http://schemas.microsoft.com/office/word/2020/wordml/sdtdatahash" xmlns:w16se="http://schemas.microsoft.com/office/word/2015/wordml/symex" xmlns:wpg="http://schemas.microsoft.com/office/word/2010/wordprocessingGroup" xmlns:wpi="http://schemas.microsoft.com/office/word/2010/wordprocessingInk" xmlns:wne="http://schemas.microsoft.com/office/word/2006/wordml" xmlns:wps="http://schemas.microsoft.com/office/word/2010/wordprocessingShape" mc:Ignorable="w14 w15 w16se w16cid w16 w16cex w16sdtdh w16du wp14">
+  <w:endnote w:type="separator" w:id="-1">
+    <w:p>
+      <w:r>
+        <w:separator/>
+      </w:r>
+    </w:p>
+  </w:endnote>
+  <w:endnote w:type="continuationSeparator" w:id="0">
+    <w:p>
+      <w:r>
+        <w:continuationSeparator/>
+      </w:r>
+    </w:p>
+  </w:endnote>
+</w:endnotes>
+</file>
+
+<file path=word/footer1.xml><?xml version="1.0" encoding="utf-8"?>
+<w:ftr xmlns:wpc="http://schemas.microsoft.com/office/word/2010/wordprocessingCanvas" xmlns:cx="http://schemas.microsoft.com/office/drawing/2014/chartex" xmlns:cx1="http://schemas.microsoft.com/office/drawing/2015/9/8/chartex" xmlns:cx2="http://schemas.microsoft.com/office/drawing/2015/10/21/chartex" xmlns:cx3="http://schemas.microsoft.com/office/drawing/2016/5/9/chartex" xmlns:cx4="http://schemas.microsoft.com/office/drawing/2016/5/10/chartex" xmlns:cx5="http://schemas.microsoft.com/office/drawing/2016/5/11/chartex" xmlns:cx6="http://schemas.microsoft.com/office/drawing/2016/5/12/chartex" xmlns:cx7="http://schemas.microsoft.com/office/drawing/2016/5/13/chartex" xmlns:cx8="http://schemas.microsoft.com/office/drawing/2016/5/14/chartex" xmlns:mc="http://schemas.openxmlformats.org/markup-compatibility/2006" xmlns:aink="http://schemas.microsoft.com/office/drawing/2016/ink" xmlns:am3d="http://schemas.microsoft.com/office/drawing/2017/model3d" xmlns:o="urn:schemas-microsoft-com:office:office" xmlns:oel="http://schemas.microsoft.com/office/2019/extlst" xmlns:r="http://schemas.openxmlformats.org/officeDocument/2006/relationships" xmlns:m="http://schemas.openxmlformats.org/officeDocument/2006/math" xmlns:v="urn:schemas-microsoft-com:vml" xmlns:wp14="http://schemas.microsoft.com/office/word/2010/wordprocessingDrawing" xmlns:wp="http://schemas.openxmlformats.org/drawingml/2006/wordprocessingDrawing" xmlns:w10="urn:schemas-microsoft-com:office:word" xmlns:w="http://schemas.openxmlformats.org/wordprocessingml/2006/main" xmlns:w14="http://schemas.microsoft.com/office/word/2010/wordml" xmlns:w15="http://schemas.microsoft.com/office/word/2012/wordml" xmlns:w16cex="http://schemas.microsoft.com/office/word/2018/wordml/cex" xmlns:w16cid="http://schemas.microsoft.com/office/word/2016/wordml/cid" xmlns:w16="http://schemas.microsoft.com/office/word/2018/wordml" xmlns:w16du="http://schemas.microsoft.com/office/word/2023/wordml/word16du" xmlns:w16sdtdh="http://schemas.microsoft.com/office/word/2020/wordml/sdtdatahash" xmlns:w16se="http://schemas.microsoft.com/office/word/2015/wordml/symex" xmlns:wpg="http://schemas.microsoft.com/office/word/2010/wordprocessingGroup" xmlns:wpi="http://schemas.microsoft.com/office/word/2010/wordprocessingInk" xmlns:wne="http://schemas.microsoft.com/office/word/2006/wordml" xmlns:wps="http://schemas.microsoft.com/office/word/2010/wordprocessingShape" mc:Ignorable="w14 w15 w16se w16cid w16 w16cex w16sdtdh w16du wp14">
+  <w:sdt>
+    <w:sdtPr>
+      <w:id w:val="306751484"/>
+      <w:docPartObj>
+        <w:docPartGallery w:val="Page Numbers (Bottom of Page)"/>
+        <w:docPartUnique/>
+      </w:docPartObj>
+    </w:sdtPr>
+    <w:sdtContent>
+      <w:p>
+        <w:pPr>
+          <w:pStyle w:val="Bunntekst"/>
+        </w:pPr>
+        <w:r>
+          <w:fldChar w:fldCharType="begin"/>
+        </w:r>
+        <w:r>
+          <w:instrText>PAGE   \* MERGEFORMAT</w:instrText>
+        </w:r>
+        <w:r>
+          <w:fldChar w:fldCharType="separate"/>
+        </w:r>
+        <w:r>
+          <w:t>2</w:t>
+        </w:r>
+        <w:r>
+          <w:fldChar w:fldCharType="end"/>
+        </w:r>
+      </w:p>
+    </w:sdtContent>
+  </w:sdt>
+  <w:p>
+    <w:pPr>
+      <w:pStyle w:val="Bunntekst"/>
+    </w:pPr>
+  </w:p>
+</w:ftr>
+</file>
+
+<file path=word/footnotes.xml><?xml version="1.0" encoding="utf-8"?>
+<w:footnotes xmlns:wpc="http://schemas.microsoft.com/office/word/2010/wordprocessingCanvas" xmlns:cx="http://schemas.microsoft.com/office/drawing/2014/chartex" xmlns:cx1="http://schemas.microsoft.com/office/drawing/2015/9/8/chartex" xmlns:cx2="http://schemas.microsoft.com/office/drawing/2015/10/21/chartex" xmlns:cx3="http://schemas.microsoft.com/office/drawing/2016/5/9/chartex" xmlns:cx4="http://schemas.microsoft.com/office/drawing/2016/5/10/chartex" xmlns:cx5="http://schemas.microsoft.com/office/drawing/2016/5/11/chartex" xmlns:cx6="http://schemas.microsoft.com/office/drawing/2016/5/12/chartex" xmlns:cx7="http://schemas.microsoft.com/office/drawing/2016/5/13/chartex" xmlns:cx8="http://schemas.microsoft.com/office/drawing/2016/5/14/chartex" xmlns:mc="http://schemas.openxmlformats.org/markup-compatibility/2006" xmlns:aink="http://schemas.microsoft.com/office/drawing/2016/ink" xmlns:am3d="http://schemas.microsoft.com/office/drawing/2017/model3d" xmlns:o="urn:schemas-microsoft-com:office:office" xmlns:oel="http://schemas.microsoft.com/office/2019/extlst" xmlns:r="http://schemas.openxmlformats.org/officeDocument/2006/relationships" xmlns:m="http://schemas.openxmlformats.org/officeDocument/2006/math" xmlns:v="urn:schemas-microsoft-com:vml" xmlns:wp14="http://schemas.microsoft.com/office/word/2010/wordprocessingDrawing" xmlns:wp="http://schemas.openxmlformats.org/drawingml/2006/wordprocessingDrawing" xmlns:w10="urn:schemas-microsoft-com:office:word" xmlns:w="http://schemas.openxmlformats.org/wordprocessingml/2006/main" xmlns:w14="http://schemas.microsoft.com/office/word/2010/wordml" xmlns:w15="http://schemas.microsoft.com/office/word/2012/wordml" xmlns:w16cex="http://schemas.microsoft.com/office/word/2018/wordml/cex" xmlns:w16cid="http://schemas.microsoft.com/office/word/2016/wordml/cid" xmlns:w16="http://schemas.microsoft.com/office/word/2018/wordml" xmlns:w16du="http://schemas.microsoft.com/office/word/2023/wordml/word16du" xmlns:w16sdtdh="http://schemas.microsoft.com/office/word/2020/wordml/sdtdatahash" xmlns:w16se="http://schemas.microsoft.com/office/word/2015/wordml/symex" xmlns:wpg="http://schemas.microsoft.com/office/word/2010/wordprocessingGroup" xmlns:wpi="http://schemas.microsoft.com/office/word/2010/wordprocessingInk" xmlns:wne="http://schemas.microsoft.com/office/word/2006/wordml" xmlns:wps="http://schemas.microsoft.com/office/word/2010/wordprocessingShape" mc:Ignorable="w14 w15 w16se w16cid w16 w16cex w16sdtdh w16du wp14">
+  <w:footnote w:type="separator" w:id="-1">
+    <w:p>
+      <w:r>
+        <w:separator/>
+      </w:r>
+    </w:p>
+  </w:footnote>
+  <w:footnote w:type="continuationSeparator" w:id="0">
+    <w:p>
+      <w:r>
+        <w:continuationSeparator/>
+      </w:r>
+    </w:p>
+  </w:footnote>
+</w:footnotes>
 </file>
 
 <file path=word/styles.xml><?xml version="1.0" encoding="utf-8"?>
@@ -420,12 +808,22 @@
   <w:style w:type="paragraph" w:default="1" w:styleId="Normal">
     <w:name w:val="Normal"/>
     <w:qFormat/>
-  </w:style>
-  <w:style w:type="paragraph" w:styleId="Heading1">
+    <w:rsid w:val="00683F4B"/>
+    <w:pPr>
+      <w:spacing w:line="360" w:lineRule="auto"/>
+    </w:pPr>
+    <w:rPr>
+      <w:rFonts w:ascii="Times New Roman" w:hAnsi="Times New Roman" w:cs="Times New Roman"/>
+      <w:sz w:val="24"/>
+      <w:szCs w:val="24"/>
+      <w:lang w:val="nb-NO"/>
+    </w:rPr>
+  </w:style>
+  <w:style w:type="paragraph" w:styleId="Overskrift1">
     <w:name w:val="heading 1"/>
     <w:basedOn w:val="Normal"/>
     <w:next w:val="Normal"/>
-    <w:link w:val="Heading1Char"/>
+    <w:link w:val="Overskrift1Tegn"/>
     <w:uiPriority w:val="9"/>
     <w:qFormat/>
     <w:rsid w:val="0056571E"/>
@@ -442,11 +840,11 @@
       <w:szCs w:val="40"/>
     </w:rPr>
   </w:style>
-  <w:style w:type="paragraph" w:styleId="Heading2">
+  <w:style w:type="paragraph" w:styleId="Overskrift2">
     <w:name w:val="heading 2"/>
     <w:basedOn w:val="Normal"/>
     <w:next w:val="Normal"/>
-    <w:link w:val="Heading2Char"/>
+    <w:link w:val="Overskrift2Tegn"/>
     <w:uiPriority w:val="9"/>
     <w:semiHidden/>
     <w:unhideWhenUsed/>
@@ -465,11 +863,11 @@
       <w:szCs w:val="32"/>
     </w:rPr>
   </w:style>
-  <w:style w:type="paragraph" w:styleId="Heading3">
+  <w:style w:type="paragraph" w:styleId="Overskrift3">
     <w:name w:val="heading 3"/>
     <w:basedOn w:val="Normal"/>
     <w:next w:val="Normal"/>
-    <w:link w:val="Heading3Char"/>
+    <w:link w:val="Overskrift3Tegn"/>
     <w:uiPriority w:val="9"/>
     <w:semiHidden/>
     <w:unhideWhenUsed/>
@@ -488,11 +886,11 @@
       <w:szCs w:val="28"/>
     </w:rPr>
   </w:style>
-  <w:style w:type="paragraph" w:styleId="Heading4">
+  <w:style w:type="paragraph" w:styleId="Overskrift4">
     <w:name w:val="heading 4"/>
     <w:basedOn w:val="Normal"/>
     <w:next w:val="Normal"/>
-    <w:link w:val="Heading4Char"/>
+    <w:link w:val="Overskrift4Tegn"/>
     <w:uiPriority w:val="9"/>
     <w:semiHidden/>
     <w:unhideWhenUsed/>
@@ -511,11 +909,11 @@
       <w:color w:val="0F4761" w:themeColor="accent1" w:themeShade="BF"/>
     </w:rPr>
   </w:style>
-  <w:style w:type="paragraph" w:styleId="Heading5">
+  <w:style w:type="paragraph" w:styleId="Overskrift5">
     <w:name w:val="heading 5"/>
     <w:basedOn w:val="Normal"/>
     <w:next w:val="Normal"/>
-    <w:link w:val="Heading5Char"/>
+    <w:link w:val="Overskrift5Tegn"/>
     <w:uiPriority w:val="9"/>
     <w:semiHidden/>
     <w:unhideWhenUsed/>
@@ -532,11 +930,11 @@
       <w:color w:val="0F4761" w:themeColor="accent1" w:themeShade="BF"/>
     </w:rPr>
   </w:style>
-  <w:style w:type="paragraph" w:styleId="Heading6">
+  <w:style w:type="paragraph" w:styleId="Overskrift6">
     <w:name w:val="heading 6"/>
     <w:basedOn w:val="Normal"/>
     <w:next w:val="Normal"/>
-    <w:link w:val="Heading6Char"/>
+    <w:link w:val="Overskrift6Tegn"/>
     <w:uiPriority w:val="9"/>
     <w:semiHidden/>
     <w:unhideWhenUsed/>
@@ -555,11 +953,11 @@
       <w:color w:val="595959" w:themeColor="text1" w:themeTint="A6"/>
     </w:rPr>
   </w:style>
-  <w:style w:type="paragraph" w:styleId="Heading7">
+  <w:style w:type="paragraph" w:styleId="Overskrift7">
     <w:name w:val="heading 7"/>
     <w:basedOn w:val="Normal"/>
     <w:next w:val="Normal"/>
-    <w:link w:val="Heading7Char"/>
+    <w:link w:val="Overskrift7Tegn"/>
     <w:uiPriority w:val="9"/>
     <w:semiHidden/>
     <w:unhideWhenUsed/>
@@ -576,11 +974,11 @@
       <w:color w:val="595959" w:themeColor="text1" w:themeTint="A6"/>
     </w:rPr>
   </w:style>
-  <w:style w:type="paragraph" w:styleId="Heading8">
+  <w:style w:type="paragraph" w:styleId="Overskrift8">
     <w:name w:val="heading 8"/>
     <w:basedOn w:val="Normal"/>
     <w:next w:val="Normal"/>
-    <w:link w:val="Heading8Char"/>
+    <w:link w:val="Overskrift8Tegn"/>
     <w:uiPriority w:val="9"/>
     <w:semiHidden/>
     <w:unhideWhenUsed/>
@@ -599,11 +997,11 @@
       <w:color w:val="272727" w:themeColor="text1" w:themeTint="D8"/>
     </w:rPr>
   </w:style>
-  <w:style w:type="paragraph" w:styleId="Heading9">
+  <w:style w:type="paragraph" w:styleId="Overskrift9">
     <w:name w:val="heading 9"/>
     <w:basedOn w:val="Normal"/>
     <w:next w:val="Normal"/>
-    <w:link w:val="Heading9Char"/>
+    <w:link w:val="Overskrift9Tegn"/>
     <w:uiPriority w:val="9"/>
     <w:semiHidden/>
     <w:unhideWhenUsed/>
@@ -620,13 +1018,13 @@
       <w:color w:val="272727" w:themeColor="text1" w:themeTint="D8"/>
     </w:rPr>
   </w:style>
-  <w:style w:type="character" w:default="1" w:styleId="DefaultParagraphFont">
+  <w:style w:type="character" w:default="1" w:styleId="Standardskriftforavsnitt">
     <w:name w:val="Default Paragraph Font"/>
     <w:uiPriority w:val="1"/>
     <w:semiHidden/>
     <w:unhideWhenUsed/>
   </w:style>
-  <w:style w:type="table" w:default="1" w:styleId="TableNormal">
+  <w:style w:type="table" w:default="1" w:styleId="Vanligtabell">
     <w:name w:val="Normal Table"/>
     <w:uiPriority w:val="99"/>
     <w:semiHidden/>
@@ -641,16 +1039,16 @@
       </w:tblCellMar>
     </w:tblPr>
   </w:style>
-  <w:style w:type="numbering" w:default="1" w:styleId="NoList">
+  <w:style w:type="numbering" w:default="1" w:styleId="Ingenliste">
     <w:name w:val="No List"/>
     <w:uiPriority w:val="99"/>
     <w:semiHidden/>
     <w:unhideWhenUsed/>
   </w:style>
-  <w:style w:type="character" w:customStyle="1" w:styleId="Heading1Char">
-    <w:name w:val="Heading 1 Char"/>
-    <w:basedOn w:val="DefaultParagraphFont"/>
-    <w:link w:val="Heading1"/>
+  <w:style w:type="character" w:customStyle="1" w:styleId="Overskrift1Tegn">
+    <w:name w:val="Overskrift 1 Tegn"/>
+    <w:basedOn w:val="Standardskriftforavsnitt"/>
+    <w:link w:val="Overskrift1"/>
     <w:uiPriority w:val="9"/>
     <w:rsid w:val="0056571E"/>
     <w:rPr>
@@ -660,10 +1058,10 @@
       <w:szCs w:val="40"/>
     </w:rPr>
   </w:style>
-  <w:style w:type="character" w:customStyle="1" w:styleId="Heading2Char">
-    <w:name w:val="Heading 2 Char"/>
-    <w:basedOn w:val="DefaultParagraphFont"/>
-    <w:link w:val="Heading2"/>
+  <w:style w:type="character" w:customStyle="1" w:styleId="Overskrift2Tegn">
+    <w:name w:val="Overskrift 2 Tegn"/>
+    <w:basedOn w:val="Standardskriftforavsnitt"/>
+    <w:link w:val="Overskrift2"/>
     <w:uiPriority w:val="9"/>
     <w:semiHidden/>
     <w:rsid w:val="0056571E"/>
@@ -674,10 +1072,10 @@
       <w:szCs w:val="32"/>
     </w:rPr>
   </w:style>
-  <w:style w:type="character" w:customStyle="1" w:styleId="Heading3Char">
-    <w:name w:val="Heading 3 Char"/>
-    <w:basedOn w:val="DefaultParagraphFont"/>
-    <w:link w:val="Heading3"/>
+  <w:style w:type="character" w:customStyle="1" w:styleId="Overskrift3Tegn">
+    <w:name w:val="Overskrift 3 Tegn"/>
+    <w:basedOn w:val="Standardskriftforavsnitt"/>
+    <w:link w:val="Overskrift3"/>
     <w:uiPriority w:val="9"/>
     <w:semiHidden/>
     <w:rsid w:val="0056571E"/>
@@ -688,10 +1086,10 @@
       <w:szCs w:val="28"/>
     </w:rPr>
   </w:style>
-  <w:style w:type="character" w:customStyle="1" w:styleId="Heading4Char">
-    <w:name w:val="Heading 4 Char"/>
-    <w:basedOn w:val="DefaultParagraphFont"/>
-    <w:link w:val="Heading4"/>
+  <w:style w:type="character" w:customStyle="1" w:styleId="Overskrift4Tegn">
+    <w:name w:val="Overskrift 4 Tegn"/>
+    <w:basedOn w:val="Standardskriftforavsnitt"/>
+    <w:link w:val="Overskrift4"/>
     <w:uiPriority w:val="9"/>
     <w:semiHidden/>
     <w:rsid w:val="0056571E"/>
@@ -702,10 +1100,10 @@
       <w:color w:val="0F4761" w:themeColor="accent1" w:themeShade="BF"/>
     </w:rPr>
   </w:style>
-  <w:style w:type="character" w:customStyle="1" w:styleId="Heading5Char">
-    <w:name w:val="Heading 5 Char"/>
-    <w:basedOn w:val="DefaultParagraphFont"/>
-    <w:link w:val="Heading5"/>
+  <w:style w:type="character" w:customStyle="1" w:styleId="Overskrift5Tegn">
+    <w:name w:val="Overskrift 5 Tegn"/>
+    <w:basedOn w:val="Standardskriftforavsnitt"/>
+    <w:link w:val="Overskrift5"/>
     <w:uiPriority w:val="9"/>
     <w:semiHidden/>
     <w:rsid w:val="0056571E"/>
@@ -714,10 +1112,10 @@
       <w:color w:val="0F4761" w:themeColor="accent1" w:themeShade="BF"/>
     </w:rPr>
   </w:style>
-  <w:style w:type="character" w:customStyle="1" w:styleId="Heading6Char">
-    <w:name w:val="Heading 6 Char"/>
-    <w:basedOn w:val="DefaultParagraphFont"/>
-    <w:link w:val="Heading6"/>
+  <w:style w:type="character" w:customStyle="1" w:styleId="Overskrift6Tegn">
+    <w:name w:val="Overskrift 6 Tegn"/>
+    <w:basedOn w:val="Standardskriftforavsnitt"/>
+    <w:link w:val="Overskrift6"/>
     <w:uiPriority w:val="9"/>
     <w:semiHidden/>
     <w:rsid w:val="0056571E"/>
@@ -728,10 +1126,10 @@
       <w:color w:val="595959" w:themeColor="text1" w:themeTint="A6"/>
     </w:rPr>
   </w:style>
-  <w:style w:type="character" w:customStyle="1" w:styleId="Heading7Char">
-    <w:name w:val="Heading 7 Char"/>
-    <w:basedOn w:val="DefaultParagraphFont"/>
-    <w:link w:val="Heading7"/>
+  <w:style w:type="character" w:customStyle="1" w:styleId="Overskrift7Tegn">
+    <w:name w:val="Overskrift 7 Tegn"/>
+    <w:basedOn w:val="Standardskriftforavsnitt"/>
+    <w:link w:val="Overskrift7"/>
     <w:uiPriority w:val="9"/>
     <w:semiHidden/>
     <w:rsid w:val="0056571E"/>
@@ -740,10 +1138,10 @@
       <w:color w:val="595959" w:themeColor="text1" w:themeTint="A6"/>
     </w:rPr>
   </w:style>
-  <w:style w:type="character" w:customStyle="1" w:styleId="Heading8Char">
-    <w:name w:val="Heading 8 Char"/>
-    <w:basedOn w:val="DefaultParagraphFont"/>
-    <w:link w:val="Heading8"/>
+  <w:style w:type="character" w:customStyle="1" w:styleId="Overskrift8Tegn">
+    <w:name w:val="Overskrift 8 Tegn"/>
+    <w:basedOn w:val="Standardskriftforavsnitt"/>
+    <w:link w:val="Overskrift8"/>
     <w:uiPriority w:val="9"/>
     <w:semiHidden/>
     <w:rsid w:val="0056571E"/>
@@ -754,10 +1152,10 @@
       <w:color w:val="272727" w:themeColor="text1" w:themeTint="D8"/>
     </w:rPr>
   </w:style>
-  <w:style w:type="character" w:customStyle="1" w:styleId="Heading9Char">
-    <w:name w:val="Heading 9 Char"/>
-    <w:basedOn w:val="DefaultParagraphFont"/>
-    <w:link w:val="Heading9"/>
+  <w:style w:type="character" w:customStyle="1" w:styleId="Overskrift9Tegn">
+    <w:name w:val="Overskrift 9 Tegn"/>
+    <w:basedOn w:val="Standardskriftforavsnitt"/>
+    <w:link w:val="Overskrift9"/>
     <w:uiPriority w:val="9"/>
     <w:semiHidden/>
     <w:rsid w:val="0056571E"/>
@@ -766,11 +1164,11 @@
       <w:color w:val="272727" w:themeColor="text1" w:themeTint="D8"/>
     </w:rPr>
   </w:style>
-  <w:style w:type="paragraph" w:styleId="Title">
+  <w:style w:type="paragraph" w:styleId="Tittel">
     <w:name w:val="Title"/>
     <w:basedOn w:val="Normal"/>
     <w:next w:val="Normal"/>
-    <w:link w:val="TitleChar"/>
+    <w:link w:val="TittelTegn"/>
     <w:uiPriority w:val="10"/>
     <w:qFormat/>
     <w:rsid w:val="0056571E"/>
@@ -786,10 +1184,10 @@
       <w:szCs w:val="56"/>
     </w:rPr>
   </w:style>
-  <w:style w:type="character" w:customStyle="1" w:styleId="TitleChar">
-    <w:name w:val="Title Char"/>
-    <w:basedOn w:val="DefaultParagraphFont"/>
-    <w:link w:val="Title"/>
+  <w:style w:type="character" w:customStyle="1" w:styleId="TittelTegn">
+    <w:name w:val="Tittel Tegn"/>
+    <w:basedOn w:val="Standardskriftforavsnitt"/>
+    <w:link w:val="Tittel"/>
     <w:uiPriority w:val="10"/>
     <w:rsid w:val="0056571E"/>
     <w:rPr>
@@ -800,11 +1198,11 @@
       <w:szCs w:val="56"/>
     </w:rPr>
   </w:style>
-  <w:style w:type="paragraph" w:styleId="Subtitle">
+  <w:style w:type="paragraph" w:styleId="Undertittel">
     <w:name w:val="Subtitle"/>
     <w:basedOn w:val="Normal"/>
     <w:next w:val="Normal"/>
-    <w:link w:val="SubtitleChar"/>
+    <w:link w:val="UndertittelTegn"/>
     <w:uiPriority w:val="11"/>
     <w:qFormat/>
     <w:rsid w:val="0056571E"/>
@@ -821,10 +1219,10 @@
       <w:szCs w:val="28"/>
     </w:rPr>
   </w:style>
-  <w:style w:type="character" w:customStyle="1" w:styleId="SubtitleChar">
-    <w:name w:val="Subtitle Char"/>
-    <w:basedOn w:val="DefaultParagraphFont"/>
-    <w:link w:val="Subtitle"/>
+  <w:style w:type="character" w:customStyle="1" w:styleId="UndertittelTegn">
+    <w:name w:val="Undertittel Tegn"/>
+    <w:basedOn w:val="Standardskriftforavsnitt"/>
+    <w:link w:val="Undertittel"/>
     <w:uiPriority w:val="11"/>
     <w:rsid w:val="0056571E"/>
     <w:rPr>
@@ -835,11 +1233,11 @@
       <w:szCs w:val="28"/>
     </w:rPr>
   </w:style>
-  <w:style w:type="paragraph" w:styleId="Quote">
+  <w:style w:type="paragraph" w:styleId="Sitat">
     <w:name w:val="Quote"/>
     <w:basedOn w:val="Normal"/>
     <w:next w:val="Normal"/>
-    <w:link w:val="QuoteChar"/>
+    <w:link w:val="SitatTegn"/>
     <w:uiPriority w:val="29"/>
     <w:qFormat/>
     <w:rsid w:val="0056571E"/>
@@ -853,10 +1251,10 @@
       <w:color w:val="404040" w:themeColor="text1" w:themeTint="BF"/>
     </w:rPr>
   </w:style>
-  <w:style w:type="character" w:customStyle="1" w:styleId="QuoteChar">
-    <w:name w:val="Quote Char"/>
-    <w:basedOn w:val="DefaultParagraphFont"/>
-    <w:link w:val="Quote"/>
+  <w:style w:type="character" w:customStyle="1" w:styleId="SitatTegn">
+    <w:name w:val="Sitat Tegn"/>
+    <w:basedOn w:val="Standardskriftforavsnitt"/>
+    <w:link w:val="Sitat"/>
     <w:uiPriority w:val="29"/>
     <w:rsid w:val="0056571E"/>
     <w:rPr>
@@ -865,7 +1263,7 @@
       <w:color w:val="404040" w:themeColor="text1" w:themeTint="BF"/>
     </w:rPr>
   </w:style>
-  <w:style w:type="paragraph" w:styleId="ListParagraph">
+  <w:style w:type="paragraph" w:styleId="Listeavsnitt">
     <w:name w:val="List Paragraph"/>
     <w:basedOn w:val="Normal"/>
     <w:uiPriority w:val="34"/>
@@ -876,9 +1274,9 @@
       <w:contextualSpacing/>
     </w:pPr>
   </w:style>
-  <w:style w:type="character" w:styleId="IntenseEmphasis">
+  <w:style w:type="character" w:styleId="Sterkutheving">
     <w:name w:val="Intense Emphasis"/>
-    <w:basedOn w:val="DefaultParagraphFont"/>
+    <w:basedOn w:val="Standardskriftforavsnitt"/>
     <w:uiPriority w:val="21"/>
     <w:qFormat/>
     <w:rsid w:val="0056571E"/>
@@ -888,11 +1286,11 @@
       <w:color w:val="0F4761" w:themeColor="accent1" w:themeShade="BF"/>
     </w:rPr>
   </w:style>
-  <w:style w:type="paragraph" w:styleId="IntenseQuote">
+  <w:style w:type="paragraph" w:styleId="Sterktsitat">
     <w:name w:val="Intense Quote"/>
     <w:basedOn w:val="Normal"/>
     <w:next w:val="Normal"/>
-    <w:link w:val="IntenseQuoteChar"/>
+    <w:link w:val="SterktsitatTegn"/>
     <w:uiPriority w:val="30"/>
     <w:qFormat/>
     <w:rsid w:val="0056571E"/>
@@ -911,10 +1309,10 @@
       <w:color w:val="0F4761" w:themeColor="accent1" w:themeShade="BF"/>
     </w:rPr>
   </w:style>
-  <w:style w:type="character" w:customStyle="1" w:styleId="IntenseQuoteChar">
-    <w:name w:val="Intense Quote Char"/>
-    <w:basedOn w:val="DefaultParagraphFont"/>
-    <w:link w:val="IntenseQuote"/>
+  <w:style w:type="character" w:customStyle="1" w:styleId="SterktsitatTegn">
+    <w:name w:val="Sterkt sitat Tegn"/>
+    <w:basedOn w:val="Standardskriftforavsnitt"/>
+    <w:link w:val="Sterktsitat"/>
     <w:uiPriority w:val="30"/>
     <w:rsid w:val="0056571E"/>
     <w:rPr>
@@ -923,9 +1321,9 @@
       <w:color w:val="0F4761" w:themeColor="accent1" w:themeShade="BF"/>
     </w:rPr>
   </w:style>
-  <w:style w:type="character" w:styleId="IntenseReference">
+  <w:style w:type="character" w:styleId="Sterkreferanse">
     <w:name w:val="Intense Reference"/>
-    <w:basedOn w:val="DefaultParagraphFont"/>
+    <w:basedOn w:val="Standardskriftforavsnitt"/>
     <w:uiPriority w:val="32"/>
     <w:qFormat/>
     <w:rsid w:val="0056571E"/>
@@ -935,6 +1333,107 @@
       <w:smallCaps/>
       <w:color w:val="0F4761" w:themeColor="accent1" w:themeShade="BF"/>
       <w:spacing w:val="5"/>
+    </w:rPr>
+  </w:style>
+  <w:style w:type="paragraph" w:styleId="Topptekst">
+    <w:name w:val="header"/>
+    <w:basedOn w:val="Normal"/>
+    <w:link w:val="TopptekstTegn"/>
+    <w:uiPriority w:val="99"/>
+    <w:unhideWhenUsed/>
+    <w:rsid w:val="00683F4B"/>
+    <w:pPr>
+      <w:tabs>
+        <w:tab w:val="center" w:pos="4680"/>
+        <w:tab w:val="right" w:pos="9360"/>
+      </w:tabs>
+      <w:spacing w:after="0" w:line="240" w:lineRule="auto"/>
+    </w:pPr>
+  </w:style>
+  <w:style w:type="character" w:customStyle="1" w:styleId="TopptekstTegn">
+    <w:name w:val="Topptekst Tegn"/>
+    <w:basedOn w:val="Standardskriftforavsnitt"/>
+    <w:link w:val="Topptekst"/>
+    <w:uiPriority w:val="99"/>
+    <w:rsid w:val="00683F4B"/>
+  </w:style>
+  <w:style w:type="paragraph" w:styleId="Bunntekst">
+    <w:name w:val="footer"/>
+    <w:basedOn w:val="Normal"/>
+    <w:link w:val="BunntekstTegn"/>
+    <w:uiPriority w:val="99"/>
+    <w:unhideWhenUsed/>
+    <w:rsid w:val="00683F4B"/>
+    <w:pPr>
+      <w:tabs>
+        <w:tab w:val="center" w:pos="4680"/>
+        <w:tab w:val="right" w:pos="9360"/>
+      </w:tabs>
+      <w:spacing w:after="0" w:line="240" w:lineRule="auto"/>
+    </w:pPr>
+  </w:style>
+  <w:style w:type="character" w:customStyle="1" w:styleId="BunntekstTegn">
+    <w:name w:val="Bunntekst Tegn"/>
+    <w:basedOn w:val="Standardskriftforavsnitt"/>
+    <w:link w:val="Bunntekst"/>
+    <w:uiPriority w:val="99"/>
+    <w:rsid w:val="00683F4B"/>
+  </w:style>
+  <w:style w:type="paragraph" w:styleId="Overskriftforinnholdsfortegnelse">
+    <w:name w:val="TOC Heading"/>
+    <w:basedOn w:val="Overskrift1"/>
+    <w:next w:val="Normal"/>
+    <w:uiPriority w:val="39"/>
+    <w:unhideWhenUsed/>
+    <w:qFormat/>
+    <w:rsid w:val="00683F4B"/>
+    <w:pPr>
+      <w:spacing w:before="240" w:after="0"/>
+      <w:outlineLvl w:val="9"/>
+    </w:pPr>
+    <w:rPr>
+      <w:kern w:val="0"/>
+      <w:sz w:val="32"/>
+      <w:szCs w:val="32"/>
+      <w14:ligatures w14:val="none"/>
+    </w:rPr>
+  </w:style>
+  <w:style w:type="paragraph" w:styleId="Ingenmellomrom">
+    <w:name w:val="No Spacing"/>
+    <w:uiPriority w:val="1"/>
+    <w:qFormat/>
+    <w:rsid w:val="00683F4B"/>
+    <w:pPr>
+      <w:spacing w:after="0" w:line="240" w:lineRule="auto"/>
+    </w:pPr>
+    <w:rPr>
+      <w:rFonts w:ascii="Times New Roman" w:hAnsi="Times New Roman" w:cs="Times New Roman"/>
+      <w:sz w:val="24"/>
+      <w:szCs w:val="24"/>
+      <w:lang w:val="nb-NO"/>
+    </w:rPr>
+  </w:style>
+  <w:style w:type="paragraph" w:styleId="INNH1">
+    <w:name w:val="toc 1"/>
+    <w:basedOn w:val="Normal"/>
+    <w:next w:val="Normal"/>
+    <w:autoRedefine/>
+    <w:uiPriority w:val="39"/>
+    <w:unhideWhenUsed/>
+    <w:rsid w:val="006E4EE6"/>
+    <w:pPr>
+      <w:spacing w:after="100"/>
+    </w:pPr>
+  </w:style>
+  <w:style w:type="character" w:styleId="Hyperkobling">
+    <w:name w:val="Hyperlink"/>
+    <w:basedOn w:val="Standardskriftforavsnitt"/>
+    <w:uiPriority w:val="99"/>
+    <w:unhideWhenUsed/>
+    <w:rsid w:val="006E4EE6"/>
+    <w:rPr>
+      <w:color w:val="467886" w:themeColor="hyperlink"/>
+      <w:u w:val="single"/>
     </w:rPr>
   </w:style>
 </w:styles>
@@ -1233,4 +1732,16 @@
     </a:ext>
   </a:extLst>
 </a:theme>
+</file>
+
+<file path=customXml/item1.xml><?xml version="1.0" encoding="utf-8"?>
+<b:Sources xmlns:b="http://schemas.openxmlformats.org/officeDocument/2006/bibliography" xmlns="http://schemas.openxmlformats.org/officeDocument/2006/bibliography" SelectedStyle="\APASixthEditionOfficeOnline.xsl" StyleName="APA" Version="6"/>
+</file>
+
+<file path=customXml/itemProps1.xml><?xml version="1.0" encoding="utf-8"?>
+<ds:datastoreItem xmlns:ds="http://schemas.openxmlformats.org/officeDocument/2006/customXml" ds:itemID="{38972974-E9CF-4931-B5A7-3A4D8D2EBC0F}">
+  <ds:schemaRefs>
+    <ds:schemaRef ds:uri="http://schemas.openxmlformats.org/officeDocument/2006/bibliography"/>
+  </ds:schemaRefs>
+</ds:datastoreItem>
 </file>
</xml_diff>